<commit_message>
POO - modolo fofo dms
</commit_message>
<xml_diff>
--- a/Tabela.docx
+++ b/Tabela.docx
@@ -312,9 +312,20 @@
             <w:r>
               <w:t xml:space="preserve"> </w:t>
             </w:r>
-          </w:p>
-          <w:p/>
-          <w:p/>
+            <w:proofErr w:type="spellStart"/>
+            <w:r>
+              <w:t>staging</w:t>
+            </w:r>
+            <w:proofErr w:type="spellEnd"/>
+            <w:r>
+              <w:t xml:space="preserve"> </w:t>
+            </w:r>
+            <w:proofErr w:type="spellStart"/>
+            <w:r>
+              <w:t>area</w:t>
+            </w:r>
+            <w:proofErr w:type="spellEnd"/>
+          </w:p>
         </w:tc>
       </w:tr>
       <w:tr>
@@ -360,7 +371,19 @@
           <w:tcPr>
             <w:tcW w:w="2832" w:type="dxa"/>
           </w:tcPr>
-          <w:p/>
+          <w:p>
+            <w:r>
+              <w:t>Cria a versão (</w:t>
+            </w:r>
+            <w:proofErr w:type="spellStart"/>
+            <w:r>
+              <w:t>commita</w:t>
+            </w:r>
+            <w:proofErr w:type="spellEnd"/>
+            <w:r>
+              <w:t>) o repositório</w:t>
+            </w:r>
+          </w:p>
         </w:tc>
       </w:tr>
       <w:tr>
@@ -399,7 +422,11 @@
           <w:tcPr>
             <w:tcW w:w="2832" w:type="dxa"/>
           </w:tcPr>
-          <w:p/>
+          <w:p>
+            <w:r>
+              <w:t>Volta do estado preparado para modificado</w:t>
+            </w:r>
+          </w:p>
         </w:tc>
       </w:tr>
       <w:tr>
@@ -442,7 +469,14 @@
           <w:tcPr>
             <w:tcW w:w="2832" w:type="dxa"/>
           </w:tcPr>
-          <w:p/>
+          <w:p>
+            <w:r>
+              <w:t>Desfaz uma alteração em um arquivo</w:t>
+            </w:r>
+            <w:r>
+              <w:t xml:space="preserve"> modificado</w:t>
+            </w:r>
+          </w:p>
         </w:tc>
       </w:tr>
       <w:tr>
@@ -478,7 +512,11 @@
           <w:tcPr>
             <w:tcW w:w="2832" w:type="dxa"/>
           </w:tcPr>
-          <w:p/>
+          <w:p>
+            <w:r>
+              <w:t>Desfaz a criação (apaga) um arquivo criado</w:t>
+            </w:r>
+          </w:p>
         </w:tc>
       </w:tr>
       <w:tr>
@@ -521,7 +559,11 @@
           <w:tcPr>
             <w:tcW w:w="2832" w:type="dxa"/>
           </w:tcPr>
-          <w:p/>
+          <w:p>
+            <w:r>
+              <w:t>Mudar o nome da Branch principal</w:t>
+            </w:r>
+          </w:p>
         </w:tc>
       </w:tr>
     </w:tbl>

</xml_diff>